<commit_message>
add URL for Map Editor
</commit_message>
<xml_diff>
--- a/READMEDOC.docx
+++ b/READMEDOC.docx
@@ -36,8 +36,6 @@
       <w:pPr>
         <w:bidi w:val="0"/>
       </w:pPr>
-      <w:bookmarkStart w:id="0" w:name="_GoBack"/>
-      <w:bookmarkEnd w:id="0"/>
       <w:r>
         <w:t>This program is a Pacman Game</w:t>
       </w:r>
@@ -571,6 +569,8 @@
           <w:t>This tool</w:t>
         </w:r>
       </w:hyperlink>
+      <w:bookmarkStart w:id="0" w:name="_GoBack"/>
+      <w:bookmarkEnd w:id="0"/>
       <w:r>
         <w:t xml:space="preserve"> just follow the instructions.</w:t>
       </w:r>

</xml_diff>